<commit_message>
Added new input system
Input system updated to mobile
</commit_message>
<xml_diff>
--- a/Project_Notes.docx
+++ b/Project_Notes.docx
@@ -191,11 +191,6 @@
       </w:hyperlink>
     </w:p>
     <w:p>
-      <w:pPr>
-        <w:rPr>
-          <w:rFonts w:ascii="Arial" w:hAnsi="Arial" w:cs="Arial"/>
-        </w:rPr>
-      </w:pPr>
       <w:r>
         <w:rPr>
           <w:rFonts w:ascii="Arial" w:hAnsi="Arial" w:cs="Arial"/>
@@ -218,13 +213,43 @@
         </w:r>
       </w:hyperlink>
     </w:p>
-    <w:p/>
-    <w:p>
-      <w:pPr>
-        <w:rPr>
-          <w:rFonts w:ascii="Arial" w:hAnsi="Arial" w:cs="Arial"/>
-        </w:rPr>
-      </w:pPr>
+    <w:p>
+      <w:r>
+        <w:t>Char</w:t>
+      </w:r>
+      <w:r>
+        <w:t xml:space="preserve"> Rotation: </w:t>
+      </w:r>
+      <w:r>
+        <w:t xml:space="preserve">transform.forward = </w:t>
+      </w:r>
+      <w:r>
+        <w:t>Slerp(</w:t>
+      </w:r>
+      <w:r>
+        <w:t>transform.forward, moveDir, Time.deltaTime * rotateSpeed</w:t>
+      </w:r>
+      <w:r>
+        <w:t>)</w:t>
+      </w:r>
+    </w:p>
+    <w:p>
+      <w:pPr>
+        <w:rPr>
+          <w:rFonts w:ascii="Arial" w:hAnsi="Arial" w:cs="Arial"/>
+        </w:rPr>
+      </w:pPr>
+      <w:r>
+        <w:t xml:space="preserve">Downloaded OnScreen Controls for mobile game input: </w:t>
+      </w:r>
+      <w:hyperlink r:id="rId7" w:history="1">
+        <w:r>
+          <w:rPr>
+            <w:rStyle w:val="Hyperlink"/>
+          </w:rPr>
+          <w:t>Onscreen controls (8 styles) | OpenGameArt.org</w:t>
+        </w:r>
+      </w:hyperlink>
     </w:p>
     <w:p>
       <w:pPr>

</xml_diff>

<commit_message>
Updated Collision Detection System using CapsuleCast
Used some nice Physics functions to test if the character can move towards where the player wants to move
</commit_message>
<xml_diff>
--- a/Project_Notes.docx
+++ b/Project_Notes.docx
@@ -234,11 +234,6 @@
       </w:r>
     </w:p>
     <w:p>
-      <w:pPr>
-        <w:rPr>
-          <w:rFonts w:ascii="Arial" w:hAnsi="Arial" w:cs="Arial"/>
-        </w:rPr>
-      </w:pPr>
       <w:r>
         <w:t xml:space="preserve">Downloaded OnScreen Controls for mobile game input: </w:t>
       </w:r>
@@ -250,6 +245,28 @@
           <w:t>Onscreen controls (8 styles) | OpenGameArt.org</w:t>
         </w:r>
       </w:hyperlink>
+      <w:r>
+        <w:br/>
+        <w:t xml:space="preserve">Mobile Input System reference video: </w:t>
+      </w:r>
+      <w:hyperlink r:id="rId8" w:history="1">
+        <w:r>
+          <w:rPr>
+            <w:rStyle w:val="Hyperlink"/>
+          </w:rPr>
+          <w:t>(60) Mobile input/touch control for your Unity game - YouTube</w:t>
+        </w:r>
+      </w:hyperlink>
+    </w:p>
+    <w:p>
+      <w:pPr>
+        <w:rPr>
+          <w:rFonts w:ascii="Arial" w:hAnsi="Arial" w:cs="Arial"/>
+        </w:rPr>
+      </w:pPr>
+      <w:r>
+        <w:t>Collision Detection: Raycast / CapsuleCast</w:t>
+      </w:r>
     </w:p>
     <w:p>
       <w:pPr>

</xml_diff>

<commit_message>
Updated interaction with the Selected Counter
Interact actions updated to both mobile and PC
</commit_message>
<xml_diff>
--- a/Project_Notes.docx
+++ b/Project_Notes.docx
@@ -214,38 +214,73 @@
       </w:hyperlink>
     </w:p>
     <w:p>
-      <w:r>
+      <w:pPr>
+        <w:rPr>
+          <w:rFonts w:ascii="Arial" w:hAnsi="Arial" w:cs="Arial"/>
+        </w:rPr>
+      </w:pPr>
+      <w:r>
+        <w:rPr>
+          <w:rFonts w:ascii="Arial" w:hAnsi="Arial" w:cs="Arial"/>
+        </w:rPr>
         <w:t>Char</w:t>
       </w:r>
       <w:r>
+        <w:rPr>
+          <w:rFonts w:ascii="Arial" w:hAnsi="Arial" w:cs="Arial"/>
+        </w:rPr>
         <w:t xml:space="preserve"> Rotation: </w:t>
       </w:r>
       <w:r>
+        <w:rPr>
+          <w:rFonts w:ascii="Arial" w:hAnsi="Arial" w:cs="Arial"/>
+        </w:rPr>
         <w:t xml:space="preserve">transform.forward = </w:t>
       </w:r>
       <w:r>
+        <w:rPr>
+          <w:rFonts w:ascii="Arial" w:hAnsi="Arial" w:cs="Arial"/>
+        </w:rPr>
         <w:t>Slerp(</w:t>
       </w:r>
       <w:r>
+        <w:rPr>
+          <w:rFonts w:ascii="Arial" w:hAnsi="Arial" w:cs="Arial"/>
+        </w:rPr>
         <w:t>transform.forward, moveDir, Time.deltaTime * rotateSpeed</w:t>
       </w:r>
       <w:r>
+        <w:rPr>
+          <w:rFonts w:ascii="Arial" w:hAnsi="Arial" w:cs="Arial"/>
+        </w:rPr>
         <w:t>)</w:t>
       </w:r>
     </w:p>
     <w:p>
-      <w:r>
+      <w:pPr>
+        <w:rPr>
+          <w:rFonts w:ascii="Arial" w:hAnsi="Arial" w:cs="Arial"/>
+        </w:rPr>
+      </w:pPr>
+      <w:r>
+        <w:rPr>
+          <w:rFonts w:ascii="Arial" w:hAnsi="Arial" w:cs="Arial"/>
+        </w:rPr>
         <w:t xml:space="preserve">Downloaded OnScreen Controls for mobile game input: </w:t>
       </w:r>
       <w:hyperlink r:id="rId7" w:history="1">
         <w:r>
           <w:rPr>
             <w:rStyle w:val="Hyperlink"/>
+            <w:rFonts w:ascii="Arial" w:hAnsi="Arial" w:cs="Arial"/>
           </w:rPr>
           <w:t>Onscreen controls (8 styles) | OpenGameArt.org</w:t>
         </w:r>
       </w:hyperlink>
       <w:r>
+        <w:rPr>
+          <w:rFonts w:ascii="Arial" w:hAnsi="Arial" w:cs="Arial"/>
+        </w:rPr>
         <w:br/>
         <w:t xml:space="preserve">Mobile Input System reference video: </w:t>
       </w:r>
@@ -253,6 +288,7 @@
         <w:r>
           <w:rPr>
             <w:rStyle w:val="Hyperlink"/>
+            <w:rFonts w:ascii="Arial" w:hAnsi="Arial" w:cs="Arial"/>
           </w:rPr>
           <w:t>(60) Mobile input/touch control for your Unity game - YouTube</w:t>
         </w:r>
@@ -265,8 +301,102 @@
         </w:rPr>
       </w:pPr>
       <w:r>
+        <w:rPr>
+          <w:rFonts w:ascii="Arial" w:hAnsi="Arial" w:cs="Arial"/>
+        </w:rPr>
         <w:t>Collision Detection: Raycast / CapsuleCast</w:t>
       </w:r>
+    </w:p>
+    <w:p>
+      <w:pPr>
+        <w:shd w:val="clear" w:color="auto" w:fill="FFFFFF"/>
+        <w:spacing w:after="0" w:line="240" w:lineRule="auto"/>
+        <w:rPr>
+          <w:rFonts w:ascii="Arial" w:eastAsia="Times New Roman" w:hAnsi="Arial" w:cs="Arial"/>
+          <w:color w:val="222222"/>
+          <w:sz w:val="24"/>
+          <w:szCs w:val="24"/>
+        </w:rPr>
+      </w:pPr>
+      <w:r>
+        <w:rPr>
+          <w:rFonts w:ascii="Arial" w:eastAsia="Times New Roman" w:hAnsi="Arial" w:cs="Arial"/>
+          <w:color w:val="222222"/>
+          <w:sz w:val="24"/>
+          <w:szCs w:val="24"/>
+        </w:rPr>
+        <w:t>* Dont try to use tags (i.e. strings to identify objects =&gt; Cannot debug if some issue is in the string or not)</w:t>
+      </w:r>
+    </w:p>
+    <w:p>
+      <w:pPr>
+        <w:shd w:val="clear" w:color="auto" w:fill="FFFFFF"/>
+        <w:spacing w:after="0" w:line="240" w:lineRule="auto"/>
+        <w:rPr>
+          <w:rFonts w:ascii="Arial" w:eastAsia="Times New Roman" w:hAnsi="Arial" w:cs="Arial"/>
+          <w:color w:val="222222"/>
+          <w:sz w:val="24"/>
+          <w:szCs w:val="24"/>
+        </w:rPr>
+      </w:pPr>
+      <w:r>
+        <w:rPr>
+          <w:rFonts w:ascii="Arial" w:eastAsia="Times New Roman" w:hAnsi="Arial" w:cs="Arial"/>
+          <w:color w:val="222222"/>
+          <w:sz w:val="24"/>
+          <w:szCs w:val="24"/>
+        </w:rPr>
+        <w:t>* Use LayerMasks</w:t>
+      </w:r>
+    </w:p>
+    <w:p>
+      <w:pPr>
+        <w:shd w:val="clear" w:color="auto" w:fill="FFFFFF"/>
+        <w:spacing w:after="0" w:line="240" w:lineRule="auto"/>
+        <w:rPr>
+          <w:rFonts w:ascii="Arial" w:eastAsia="Times New Roman" w:hAnsi="Arial" w:cs="Arial"/>
+          <w:color w:val="222222"/>
+          <w:sz w:val="24"/>
+          <w:szCs w:val="24"/>
+        </w:rPr>
+      </w:pPr>
+      <w:r>
+        <w:rPr>
+          <w:rFonts w:ascii="Arial" w:eastAsia="Times New Roman" w:hAnsi="Arial" w:cs="Arial"/>
+          <w:color w:val="222222"/>
+          <w:sz w:val="24"/>
+          <w:szCs w:val="24"/>
+        </w:rPr>
+        <w:t>* raycastHit.transform.TryGetComponent(out ClearCounter clearCounter)</w:t>
+      </w:r>
+    </w:p>
+    <w:p>
+      <w:pPr>
+        <w:shd w:val="clear" w:color="auto" w:fill="FFFFFF"/>
+        <w:spacing w:after="0" w:line="240" w:lineRule="auto"/>
+        <w:rPr>
+          <w:rFonts w:ascii="Arial" w:eastAsia="Times New Roman" w:hAnsi="Arial" w:cs="Arial"/>
+          <w:color w:val="222222"/>
+          <w:sz w:val="24"/>
+          <w:szCs w:val="24"/>
+        </w:rPr>
+      </w:pPr>
+      <w:r>
+        <w:rPr>
+          <w:rFonts w:ascii="Arial" w:eastAsia="Times New Roman" w:hAnsi="Arial" w:cs="Arial"/>
+          <w:color w:val="222222"/>
+          <w:sz w:val="24"/>
+          <w:szCs w:val="24"/>
+        </w:rPr>
+        <w:t>* Use Interact Actions &amp; Event system to interact with kitchen counters</w:t>
+      </w:r>
+    </w:p>
+    <w:p>
+      <w:pPr>
+        <w:rPr>
+          <w:rFonts w:ascii="Arial" w:hAnsi="Arial" w:cs="Arial"/>
+        </w:rPr>
+      </w:pPr>
     </w:p>
     <w:p>
       <w:pPr>

</xml_diff>